<commit_message>
2_11 hecho 2_8 corrigiendo .py
</commit_message>
<xml_diff>
--- a/ia/sapa/2_8/ELENA SANZ ESPADA.docx
+++ b/ia/sapa/2_8/ELENA SANZ ESPADA.docx
@@ -4,7 +4,7 @@
   <w:body>
     <w:p>
       <w:pPr>
-        <w:pStyle w:val="Heading4"/>
+        <w:pStyle w:val="Ttulo4"/>
       </w:pPr>
       <w:r>
         <w:t>SANZ ESPADA, ELENA</w:t>
@@ -34,10 +34,10 @@
           <w:lang w:eastAsia="es-ES_tradnl"/>
         </w:rPr>
         <w:drawing>
-          <wp:inline distT="0" distB="0" distL="0" distR="0" wp14:anchorId="070542EA" wp14:editId="138F8686">
-            <wp:extent cx="4661210" cy="2282060"/>
-            <wp:effectExtent l="0" t="0" r="0" b="4445"/>
-            <wp:docPr id="1477553462" name="Imagen 1" descr="Texto&#10;&#10;Descripción generada automáticamente"/>
+          <wp:inline distT="0" distB="0" distL="0" distR="0" wp14:anchorId="3920945F" wp14:editId="0ACF1253">
+            <wp:extent cx="5223052" cy="1778612"/>
+            <wp:effectExtent l="0" t="0" r="0" b="0"/>
+            <wp:docPr id="1844700273" name="Imagen 1" descr="Texto&#10;&#10;Descripción generada automáticamente"/>
             <wp:cNvGraphicFramePr>
               <a:graphicFrameLocks xmlns:a="http://schemas.openxmlformats.org/drawingml/2006/main" noChangeAspect="1"/>
             </wp:cNvGraphicFramePr>
@@ -45,7 +45,7 @@
               <a:graphicData uri="http://schemas.openxmlformats.org/drawingml/2006/picture">
                 <pic:pic xmlns:pic="http://schemas.openxmlformats.org/drawingml/2006/picture">
                   <pic:nvPicPr>
-                    <pic:cNvPr id="1477553462" name="Imagen 1" descr="Texto&#10;&#10;Descripción generada automáticamente"/>
+                    <pic:cNvPr id="1844700273" name="Imagen 1" descr="Texto&#10;&#10;Descripción generada automáticamente"/>
                     <pic:cNvPicPr/>
                   </pic:nvPicPr>
                   <pic:blipFill>
@@ -57,7 +57,7 @@
                   <pic:spPr>
                     <a:xfrm>
                       <a:off x="0" y="0"/>
-                      <a:ext cx="4673580" cy="2288116"/>
+                      <a:ext cx="5235504" cy="1782852"/>
                     </a:xfrm>
                     <a:prstGeom prst="rect">
                       <a:avLst/>
@@ -98,33 +98,8 @@
           <w:rFonts w:eastAsia="Times New Roman" w:cstheme="minorHAnsi"/>
           <w:lang w:eastAsia="es-ES_tradnl"/>
         </w:rPr>
-        <w:t xml:space="preserve">Hay algunas variables que has representado con </w:t>
+        <w:t>La elección por tipo para la representación no es la más adecuada, piensa para cada variable cuál es su mejor representación.</w:t>
       </w:r>
-      <w:proofErr w:type="spellStart"/>
-      <w:r>
-        <w:rPr>
-          <w:rFonts w:eastAsia="Times New Roman" w:cstheme="minorHAnsi"/>
-          <w:lang w:eastAsia="es-ES_tradnl"/>
-        </w:rPr>
-        <w:t>countplot</w:t>
-      </w:r>
-      <w:proofErr w:type="spellEnd"/>
-      <w:r>
-        <w:rPr>
-          <w:rFonts w:eastAsia="Times New Roman" w:cstheme="minorHAnsi"/>
-          <w:lang w:eastAsia="es-ES_tradnl"/>
-        </w:rPr>
-        <w:t xml:space="preserve"> y deberías representarlas con </w:t>
-      </w:r>
-      <w:proofErr w:type="spellStart"/>
-      <w:r>
-        <w:rPr>
-          <w:rFonts w:eastAsia="Times New Roman" w:cstheme="minorHAnsi"/>
-          <w:lang w:eastAsia="es-ES_tradnl"/>
-        </w:rPr>
-        <w:t>histplot</w:t>
-      </w:r>
-      <w:proofErr w:type="spellEnd"/>
     </w:p>
     <w:p>
       <w:pPr>
@@ -176,10 +151,10 @@
           <w:lang w:eastAsia="es-ES_tradnl"/>
         </w:rPr>
         <w:drawing>
-          <wp:inline distT="0" distB="0" distL="0" distR="0" wp14:anchorId="116B0F7B" wp14:editId="01D3A9D2">
-            <wp:extent cx="3632952" cy="802887"/>
+          <wp:inline distT="0" distB="0" distL="0" distR="0" wp14:anchorId="78608ABB" wp14:editId="65CECDA7">
+            <wp:extent cx="5325465" cy="1882689"/>
             <wp:effectExtent l="0" t="0" r="0" b="0"/>
-            <wp:docPr id="544628259" name="Imagen 1" descr="Texto&#10;&#10;Descripción generada automáticamente"/>
+            <wp:docPr id="488742562" name="Imagen 1" descr="Texto&#10;&#10;Descripción generada automáticamente"/>
             <wp:cNvGraphicFramePr>
               <a:graphicFrameLocks xmlns:a="http://schemas.openxmlformats.org/drawingml/2006/main" noChangeAspect="1"/>
             </wp:cNvGraphicFramePr>
@@ -187,7 +162,7 @@
               <a:graphicData uri="http://schemas.openxmlformats.org/drawingml/2006/picture">
                 <pic:pic xmlns:pic="http://schemas.openxmlformats.org/drawingml/2006/picture">
                   <pic:nvPicPr>
-                    <pic:cNvPr id="544628259" name="Imagen 1" descr="Texto&#10;&#10;Descripción generada automáticamente"/>
+                    <pic:cNvPr id="488742562" name="Imagen 1" descr="Texto&#10;&#10;Descripción generada automáticamente"/>
                     <pic:cNvPicPr/>
                   </pic:nvPicPr>
                   <pic:blipFill>
@@ -199,7 +174,7 @@
                   <pic:spPr>
                     <a:xfrm>
                       <a:off x="0" y="0"/>
-                      <a:ext cx="3672312" cy="811586"/>
+                      <a:ext cx="5351210" cy="1891791"/>
                     </a:xfrm>
                     <a:prstGeom prst="rect">
                       <a:avLst/>
@@ -240,14 +215,92 @@
           <w:rFonts w:eastAsia="Times New Roman" w:cstheme="minorHAnsi"/>
           <w:lang w:eastAsia="es-ES_tradnl"/>
         </w:rPr>
-        <w:t>Hay una variable menos correlacionada que delinq.2yrs, puedes quitar más de dos</w:t>
+        <w:t xml:space="preserve">Para que no de error tienes que poner </w:t>
+      </w:r>
+      <w:proofErr w:type="spellStart"/>
+      <w:r>
+        <w:rPr>
+          <w:rFonts w:eastAsia="Times New Roman" w:cstheme="minorHAnsi"/>
+          <w:lang w:eastAsia="es-ES_tradnl"/>
+        </w:rPr>
+        <w:t>logisticregression</w:t>
+      </w:r>
+      <w:proofErr w:type="spellEnd"/>
+      <w:r>
+        <w:rPr>
+          <w:rFonts w:eastAsia="Times New Roman" w:cstheme="minorHAnsi"/>
+          <w:lang w:eastAsia="es-ES_tradnl"/>
+        </w:rPr>
+        <w:t xml:space="preserve"> en vez de </w:t>
+      </w:r>
+      <w:proofErr w:type="spellStart"/>
+      <w:r>
+        <w:rPr>
+          <w:rFonts w:eastAsia="Times New Roman" w:cstheme="minorHAnsi"/>
+          <w:lang w:eastAsia="es-ES_tradnl"/>
+        </w:rPr>
+        <w:t>logistic_regres</w:t>
       </w:r>
       <w:r>
         <w:rPr>
           <w:rFonts w:eastAsia="Times New Roman" w:cstheme="minorHAnsi"/>
           <w:lang w:eastAsia="es-ES_tradnl"/>
         </w:rPr>
-        <w:t>, pero siempre las menos correlacionadas.</w:t>
+        <w:t>sio</w:t>
+      </w:r>
+      <w:r>
+        <w:rPr>
+          <w:rFonts w:eastAsia="Times New Roman" w:cstheme="minorHAnsi"/>
+          <w:lang w:eastAsia="es-ES_tradnl"/>
+        </w:rPr>
+        <w:t>n</w:t>
+      </w:r>
+      <w:proofErr w:type="spellEnd"/>
+      <w:r>
+        <w:rPr>
+          <w:rFonts w:eastAsia="Times New Roman" w:cstheme="minorHAnsi"/>
+          <w:lang w:eastAsia="es-ES_tradnl"/>
+        </w:rPr>
+        <w:t xml:space="preserve"> (como en </w:t>
+      </w:r>
+      <w:proofErr w:type="spellStart"/>
+      <w:r>
+        <w:rPr>
+          <w:rFonts w:eastAsia="Times New Roman" w:cstheme="minorHAnsi"/>
+          <w:lang w:eastAsia="es-ES_tradnl"/>
+        </w:rPr>
+        <w:t>make_pipeline</w:t>
+      </w:r>
+      <w:proofErr w:type="spellEnd"/>
+      <w:r>
+        <w:rPr>
+          <w:rFonts w:eastAsia="Times New Roman" w:cstheme="minorHAnsi"/>
+          <w:lang w:eastAsia="es-ES_tradnl"/>
+        </w:rPr>
+        <w:t xml:space="preserve"> tu no le has dado un nombre a </w:t>
+      </w:r>
+      <w:proofErr w:type="spellStart"/>
+      <w:r>
+        <w:rPr>
+          <w:rFonts w:eastAsia="Times New Roman" w:cstheme="minorHAnsi"/>
+          <w:lang w:eastAsia="es-ES_tradnl"/>
+        </w:rPr>
+        <w:t>LogisticRegression</w:t>
+      </w:r>
+      <w:proofErr w:type="spellEnd"/>
+      <w:r>
+        <w:rPr>
+          <w:rFonts w:eastAsia="Times New Roman" w:cstheme="minorHAnsi"/>
+          <w:lang w:eastAsia="es-ES_tradnl"/>
+        </w:rPr>
+        <w:t xml:space="preserve"> se lo </w:t>
+      </w:r>
+      <w:r>
+        <w:rPr>
+          <w:rFonts w:eastAsia="Times New Roman" w:cstheme="minorHAnsi"/>
+          <w:lang w:eastAsia="es-ES_tradnl"/>
+        </w:rPr>
+        <w:t>da Python y en este caso convierte todo a minúsculas).</w:t>
       </w:r>
     </w:p>
     <w:p>
@@ -286,77 +339,6 @@
     <w:p>
       <w:pPr>
         <w:widowControl/>
-        <w:pBdr>
-          <w:bottom w:val="single" w:sz="36" w:space="1" w:color="92278F" w:themeColor="accent1"/>
-        </w:pBdr>
-        <w:rPr>
-          <w:rFonts w:eastAsia="Times New Roman" w:cstheme="minorHAnsi"/>
-          <w:lang w:eastAsia="es-ES_tradnl"/>
-        </w:rPr>
-      </w:pPr>
-      <w:r>
-        <w:rPr>
-          <w:rFonts w:eastAsia="Times New Roman" w:cstheme="minorHAnsi"/>
-          <w:lang w:eastAsia="es-ES_tradnl"/>
-        </w:rPr>
-        <w:t xml:space="preserve">A </w:t>
-      </w:r>
-      <w:proofErr w:type="spellStart"/>
-      <w:r>
-        <w:rPr>
-          <w:rFonts w:eastAsia="Times New Roman" w:cstheme="minorHAnsi"/>
-          <w:lang w:eastAsia="es-ES_tradnl"/>
-        </w:rPr>
-        <w:t>num_pipeline</w:t>
-      </w:r>
-      <w:proofErr w:type="spellEnd"/>
-      <w:r>
-        <w:rPr>
-          <w:rFonts w:eastAsia="Times New Roman" w:cstheme="minorHAnsi"/>
-          <w:lang w:eastAsia="es-ES_tradnl"/>
-        </w:rPr>
-        <w:t xml:space="preserve"> le falta por lo menos estandarizar los datos.</w:t>
-      </w:r>
-    </w:p>
-    <w:p>
-      <w:pPr>
-        <w:widowControl/>
-        <w:pBdr>
-          <w:bottom w:val="single" w:sz="36" w:space="1" w:color="92278F" w:themeColor="accent1"/>
-        </w:pBdr>
-        <w:rPr>
-          <w:rFonts w:eastAsia="Times New Roman" w:cstheme="minorHAnsi"/>
-          <w:lang w:eastAsia="es-ES_tradnl"/>
-        </w:rPr>
-      </w:pPr>
-    </w:p>
-    <w:p>
-      <w:pPr>
-        <w:widowControl/>
-        <w:pBdr>
-          <w:bottom w:val="single" w:sz="36" w:space="1" w:color="92278F" w:themeColor="accent1"/>
-        </w:pBdr>
-        <w:rPr>
-          <w:rFonts w:eastAsia="Times New Roman" w:cstheme="minorHAnsi"/>
-          <w:lang w:eastAsia="es-ES_tradnl"/>
-        </w:rPr>
-      </w:pPr>
-    </w:p>
-    <w:p>
-      <w:pPr>
-        <w:widowControl/>
-        <w:rPr>
-          <w:rFonts w:eastAsia="Times New Roman" w:cstheme="minorHAnsi"/>
-          <w:lang w:eastAsia="es-ES_tradnl"/>
-        </w:rPr>
-      </w:pPr>
-    </w:p>
-    <w:p>
-      <w:pPr>
-        <w:widowControl/>
-        <w:pBdr>
-          <w:bottom w:val="single" w:sz="36" w:space="1" w:color="92278F" w:themeColor="accent1"/>
-        </w:pBdr>
         <w:rPr>
           <w:rFonts w:eastAsia="Times New Roman" w:cstheme="minorHAnsi"/>
           <w:lang w:eastAsia="es-ES_tradnl"/>
@@ -368,10 +350,10 @@
           <w:lang w:eastAsia="es-ES_tradnl"/>
         </w:rPr>
         <w:drawing>
-          <wp:inline distT="0" distB="0" distL="0" distR="0" wp14:anchorId="13DB56F4" wp14:editId="2558DD4C">
-            <wp:extent cx="6645910" cy="1521460"/>
-            <wp:effectExtent l="0" t="0" r="0" b="2540"/>
-            <wp:docPr id="257304868" name="Imagen 1" descr="Texto&#10;&#10;Descripción generada automáticamente"/>
+          <wp:inline distT="0" distB="0" distL="0" distR="0" wp14:anchorId="1E029738" wp14:editId="6066E8FD">
+            <wp:extent cx="3979468" cy="2424334"/>
+            <wp:effectExtent l="0" t="0" r="0" b="1905"/>
+            <wp:docPr id="1654314952" name="Imagen 1" descr="Texto&#10;&#10;Descripción generada automáticamente"/>
             <wp:cNvGraphicFramePr>
               <a:graphicFrameLocks xmlns:a="http://schemas.openxmlformats.org/drawingml/2006/main" noChangeAspect="1"/>
             </wp:cNvGraphicFramePr>
@@ -379,7 +361,7 @@
               <a:graphicData uri="http://schemas.openxmlformats.org/drawingml/2006/picture">
                 <pic:pic xmlns:pic="http://schemas.openxmlformats.org/drawingml/2006/picture">
                   <pic:nvPicPr>
-                    <pic:cNvPr id="257304868" name="Imagen 1" descr="Texto&#10;&#10;Descripción generada automáticamente"/>
+                    <pic:cNvPr id="1654314952" name="Imagen 1" descr="Texto&#10;&#10;Descripción generada automáticamente"/>
                     <pic:cNvPicPr/>
                   </pic:nvPicPr>
                   <pic:blipFill>
@@ -391,7 +373,7 @@
                   <pic:spPr>
                     <a:xfrm>
                       <a:off x="0" y="0"/>
-                      <a:ext cx="6645910" cy="1521460"/>
+                      <a:ext cx="3994760" cy="2433650"/>
                     </a:xfrm>
                     <a:prstGeom prst="rect">
                       <a:avLst/>
@@ -407,9 +389,57 @@
     <w:p>
       <w:pPr>
         <w:widowControl/>
-        <w:pBdr>
-          <w:bottom w:val="single" w:sz="36" w:space="1" w:color="92278F" w:themeColor="accent1"/>
-        </w:pBdr>
+        <w:rPr>
+          <w:rFonts w:eastAsia="Times New Roman" w:cstheme="minorHAnsi"/>
+          <w:lang w:eastAsia="es-ES_tradnl"/>
+        </w:rPr>
+      </w:pPr>
+    </w:p>
+    <w:p>
+      <w:pPr>
+        <w:widowControl/>
+        <w:rPr>
+          <w:rFonts w:eastAsia="Times New Roman" w:cstheme="minorHAnsi"/>
+          <w:lang w:eastAsia="es-ES_tradnl"/>
+        </w:rPr>
+      </w:pPr>
+      <w:proofErr w:type="spellStart"/>
+      <w:r>
+        <w:rPr>
+          <w:rFonts w:eastAsia="Times New Roman" w:cstheme="minorHAnsi"/>
+          <w:lang w:eastAsia="es-ES_tradnl"/>
+        </w:rPr>
+        <w:lastRenderedPageBreak/>
+        <w:t>predict_y_train</w:t>
+      </w:r>
+      <w:proofErr w:type="spellEnd"/>
+      <w:r>
+        <w:rPr>
+          <w:rFonts w:eastAsia="Times New Roman" w:cstheme="minorHAnsi"/>
+          <w:lang w:eastAsia="es-ES_tradnl"/>
+        </w:rPr>
+        <w:t xml:space="preserve"> no existe, será </w:t>
+      </w:r>
+      <w:proofErr w:type="spellStart"/>
+      <w:r>
+        <w:rPr>
+          <w:rFonts w:eastAsia="Times New Roman" w:cstheme="minorHAnsi"/>
+          <w:lang w:eastAsia="es-ES_tradnl"/>
+        </w:rPr>
+        <w:t>final_predictions</w:t>
+      </w:r>
+      <w:proofErr w:type="spellEnd"/>
+      <w:r>
+        <w:rPr>
+          <w:rFonts w:eastAsia="Times New Roman" w:cstheme="minorHAnsi"/>
+          <w:lang w:eastAsia="es-ES_tradnl"/>
+        </w:rPr>
+        <w:t xml:space="preserve"> ¿no?</w:t>
+      </w:r>
+    </w:p>
+    <w:p>
+      <w:pPr>
+        <w:widowControl/>
         <w:rPr>
           <w:rFonts w:eastAsia="Times New Roman" w:cstheme="minorHAnsi"/>
           <w:lang w:eastAsia="es-ES_tradnl"/>
@@ -432,94 +462,7 @@
           <w:rFonts w:eastAsia="Times New Roman" w:cstheme="minorHAnsi"/>
           <w:lang w:eastAsia="es-ES_tradnl"/>
         </w:rPr>
-        <w:t>Estás entrenando dos veces</w:t>
-      </w:r>
-      <w:r>
-        <w:rPr>
-          <w:rFonts w:eastAsia="Times New Roman" w:cstheme="minorHAnsi"/>
-          <w:lang w:eastAsia="es-ES_tradnl"/>
-        </w:rPr>
-        <w:t xml:space="preserve">, primero con </w:t>
-      </w:r>
-      <w:proofErr w:type="spellStart"/>
-      <w:r>
-        <w:rPr>
-          <w:rFonts w:eastAsia="Times New Roman" w:cstheme="minorHAnsi"/>
-          <w:lang w:eastAsia="es-ES_tradnl"/>
-        </w:rPr>
-        <w:t>fit</w:t>
-      </w:r>
-      <w:proofErr w:type="spellEnd"/>
-      <w:r>
-        <w:rPr>
-          <w:rFonts w:eastAsia="Times New Roman" w:cstheme="minorHAnsi"/>
-          <w:lang w:eastAsia="es-ES_tradnl"/>
-        </w:rPr>
-        <w:t xml:space="preserve"> y luego con </w:t>
-      </w:r>
-      <w:proofErr w:type="spellStart"/>
-      <w:r>
-        <w:rPr>
-          <w:rFonts w:eastAsia="Times New Roman" w:cstheme="minorHAnsi"/>
-          <w:lang w:eastAsia="es-ES_tradnl"/>
-        </w:rPr>
-        <w:t>cross_val_score</w:t>
-      </w:r>
-      <w:proofErr w:type="spellEnd"/>
-      <w:r>
-        <w:rPr>
-          <w:rFonts w:eastAsia="Times New Roman" w:cstheme="minorHAnsi"/>
-          <w:lang w:eastAsia="es-ES_tradnl"/>
-        </w:rPr>
-        <w:t xml:space="preserve"> y encima en </w:t>
-      </w:r>
-      <w:proofErr w:type="spellStart"/>
-      <w:r>
-        <w:rPr>
-          <w:rFonts w:eastAsia="Times New Roman" w:cstheme="minorHAnsi"/>
-          <w:lang w:eastAsia="es-ES_tradnl"/>
-        </w:rPr>
-        <w:t>scoring</w:t>
-      </w:r>
-      <w:proofErr w:type="spellEnd"/>
-      <w:r>
-        <w:rPr>
-          <w:rFonts w:eastAsia="Times New Roman" w:cstheme="minorHAnsi"/>
-          <w:lang w:eastAsia="es-ES_tradnl"/>
-        </w:rPr>
-        <w:t xml:space="preserve"> de </w:t>
-      </w:r>
-      <w:proofErr w:type="spellStart"/>
-      <w:r>
-        <w:rPr>
-          <w:rFonts w:eastAsia="Times New Roman" w:cstheme="minorHAnsi"/>
-          <w:lang w:eastAsia="es-ES_tradnl"/>
-        </w:rPr>
-        <w:t>cross_val_cores</w:t>
-      </w:r>
-      <w:proofErr w:type="spellEnd"/>
-      <w:r>
-        <w:rPr>
-          <w:rFonts w:eastAsia="Times New Roman" w:cstheme="minorHAnsi"/>
-          <w:lang w:eastAsia="es-ES_tradnl"/>
-        </w:rPr>
-        <w:t xml:space="preserve"> estas usando como métrica </w:t>
-      </w:r>
-      <w:proofErr w:type="spellStart"/>
-      <w:r>
-        <w:rPr>
-          <w:rFonts w:eastAsia="Times New Roman" w:cstheme="minorHAnsi"/>
-          <w:lang w:eastAsia="es-ES_tradnl"/>
-        </w:rPr>
-        <w:t>accuracy</w:t>
-      </w:r>
-      <w:proofErr w:type="spellEnd"/>
-      <w:r>
-        <w:rPr>
-          <w:rFonts w:eastAsia="Times New Roman" w:cstheme="minorHAnsi"/>
-          <w:lang w:eastAsia="es-ES_tradnl"/>
-        </w:rPr>
-        <w:t>, que no es nada adecuada para la clasificación binaria y menos todavía si no están bien balanceados los datos.</w:t>
+        <w:t>Corrígelo para que pueda corregir este apartado</w:t>
       </w:r>
     </w:p>
     <w:p>
@@ -537,9 +480,15 @@
     <w:p>
       <w:pPr>
         <w:widowControl/>
-        <w:pBdr>
-          <w:bottom w:val="single" w:sz="36" w:space="1" w:color="92278F" w:themeColor="accent1"/>
-        </w:pBdr>
+        <w:rPr>
+          <w:rFonts w:eastAsia="Times New Roman" w:cstheme="minorHAnsi"/>
+          <w:lang w:eastAsia="es-ES_tradnl"/>
+        </w:rPr>
+      </w:pPr>
+    </w:p>
+    <w:p>
+      <w:pPr>
+        <w:widowControl/>
         <w:rPr>
           <w:rFonts w:eastAsia="Times New Roman" w:cstheme="minorHAnsi"/>
           <w:lang w:eastAsia="es-ES_tradnl"/>
@@ -550,7 +499,7 @@
           <w:rFonts w:eastAsia="Times New Roman" w:cstheme="minorHAnsi"/>
           <w:lang w:eastAsia="es-ES_tradnl"/>
         </w:rPr>
-        <w:t xml:space="preserve">Para hallar las diferentes métricas no tienes que usar ninguno de estos, tienes que usar </w:t>
+        <w:t xml:space="preserve">En el </w:t>
       </w:r>
       <w:proofErr w:type="spellStart"/>
       <w:r>
@@ -558,9 +507,32 @@
           <w:rFonts w:eastAsia="Times New Roman" w:cstheme="minorHAnsi"/>
           <w:lang w:eastAsia="es-ES_tradnl"/>
         </w:rPr>
-        <w:t>cross_val_predict</w:t>
+        <w:t>py</w:t>
       </w:r>
       <w:proofErr w:type="spellEnd"/>
+      <w:r>
+        <w:rPr>
+          <w:rFonts w:eastAsia="Times New Roman" w:cstheme="minorHAnsi"/>
+          <w:lang w:eastAsia="es-ES_tradnl"/>
+        </w:rPr>
+        <w:t xml:space="preserve"> los datos no se están guardando en el </w:t>
+      </w:r>
+      <w:proofErr w:type="spellStart"/>
+      <w:r>
+        <w:rPr>
+          <w:rFonts w:eastAsia="Times New Roman" w:cstheme="minorHAnsi"/>
+          <w:lang w:eastAsia="es-ES_tradnl"/>
+        </w:rPr>
+        <w:t>dataframe</w:t>
+      </w:r>
+      <w:proofErr w:type="spellEnd"/>
+      <w:r>
+        <w:rPr>
+          <w:rFonts w:eastAsia="Times New Roman" w:cstheme="minorHAnsi"/>
+          <w:lang w:eastAsia="es-ES_tradnl"/>
+        </w:rPr>
+        <w:t xml:space="preserve"> por lo tanto no funciona</w:t>
+      </w:r>
     </w:p>
     <w:p>
       <w:pPr>
@@ -598,9 +570,6 @@
     <w:p>
       <w:pPr>
         <w:widowControl/>
-        <w:pBdr>
-          <w:bottom w:val="single" w:sz="36" w:space="1" w:color="92278F" w:themeColor="accent1"/>
-        </w:pBdr>
         <w:rPr>
           <w:rFonts w:eastAsia="Times New Roman" w:cstheme="minorHAnsi"/>
           <w:lang w:eastAsia="es-ES_tradnl"/>
@@ -611,42 +580,24 @@
           <w:rFonts w:eastAsia="Times New Roman" w:cstheme="minorHAnsi"/>
           <w:lang w:eastAsia="es-ES_tradnl"/>
         </w:rPr>
-        <w:drawing>
-          <wp:inline distT="0" distB="0" distL="0" distR="0" wp14:anchorId="7A63DBB8" wp14:editId="42842AAB">
-            <wp:extent cx="6645910" cy="523875"/>
-            <wp:effectExtent l="0" t="0" r="0" b="0"/>
-            <wp:docPr id="622717578" name="Imagen 1"/>
-            <wp:cNvGraphicFramePr>
-              <a:graphicFrameLocks xmlns:a="http://schemas.openxmlformats.org/drawingml/2006/main" noChangeAspect="1"/>
-            </wp:cNvGraphicFramePr>
-            <a:graphic xmlns:a="http://schemas.openxmlformats.org/drawingml/2006/main">
-              <a:graphicData uri="http://schemas.openxmlformats.org/drawingml/2006/picture">
-                <pic:pic xmlns:pic="http://schemas.openxmlformats.org/drawingml/2006/picture">
-                  <pic:nvPicPr>
-                    <pic:cNvPr id="622717578" name=""/>
-                    <pic:cNvPicPr/>
-                  </pic:nvPicPr>
-                  <pic:blipFill>
-                    <a:blip r:embed="rId10"/>
-                    <a:stretch>
-                      <a:fillRect/>
-                    </a:stretch>
-                  </pic:blipFill>
-                  <pic:spPr>
-                    <a:xfrm>
-                      <a:off x="0" y="0"/>
-                      <a:ext cx="6645910" cy="523875"/>
-                    </a:xfrm>
-                    <a:prstGeom prst="rect">
-                      <a:avLst/>
-                    </a:prstGeom>
-                  </pic:spPr>
-                </pic:pic>
-              </a:graphicData>
-            </a:graphic>
-          </wp:inline>
-        </w:drawing>
+        <w:t>EJERCICIO 2:</w:t>
       </w:r>
+      <w:r>
+        <w:rPr>
+          <w:rFonts w:eastAsia="Times New Roman" w:cstheme="minorHAnsi"/>
+          <w:lang w:eastAsia="es-ES_tradnl"/>
+        </w:rPr>
+        <w:t xml:space="preserve"> Bien</w:t>
+      </w:r>
+    </w:p>
+    <w:p>
+      <w:pPr>
+        <w:widowControl/>
+        <w:rPr>
+          <w:rFonts w:eastAsia="Times New Roman" w:cstheme="minorHAnsi"/>
+          <w:lang w:eastAsia="es-ES_tradnl"/>
+        </w:rPr>
+      </w:pPr>
     </w:p>
     <w:p>
       <w:pPr>
@@ -663,510 +614,6 @@
     <w:p>
       <w:pPr>
         <w:widowControl/>
-        <w:pBdr>
-          <w:bottom w:val="single" w:sz="36" w:space="1" w:color="92278F" w:themeColor="accent1"/>
-        </w:pBdr>
-        <w:rPr>
-          <w:rFonts w:eastAsia="Times New Roman" w:cstheme="minorHAnsi"/>
-          <w:lang w:eastAsia="es-ES_tradnl"/>
-        </w:rPr>
-      </w:pPr>
-      <w:r>
-        <w:rPr>
-          <w:rFonts w:eastAsia="Times New Roman" w:cstheme="minorHAnsi"/>
-          <w:lang w:eastAsia="es-ES_tradnl"/>
-        </w:rPr>
-        <w:t xml:space="preserve">En este caso </w:t>
-      </w:r>
-      <w:proofErr w:type="spellStart"/>
-      <w:r>
-        <w:rPr>
-          <w:rFonts w:eastAsia="Times New Roman" w:cstheme="minorHAnsi"/>
-          <w:lang w:eastAsia="es-ES_tradnl"/>
-        </w:rPr>
-        <w:t>accuracy</w:t>
-      </w:r>
-      <w:proofErr w:type="spellEnd"/>
-      <w:r>
-        <w:rPr>
-          <w:rFonts w:eastAsia="Times New Roman" w:cstheme="minorHAnsi"/>
-          <w:lang w:eastAsia="es-ES_tradnl"/>
-        </w:rPr>
-        <w:t xml:space="preserve"> no es aprobado</w:t>
-      </w:r>
-    </w:p>
-    <w:p>
-      <w:pPr>
-        <w:widowControl/>
-        <w:pBdr>
-          <w:bottom w:val="single" w:sz="36" w:space="1" w:color="92278F" w:themeColor="accent1"/>
-        </w:pBdr>
-        <w:rPr>
-          <w:rFonts w:eastAsia="Times New Roman" w:cstheme="minorHAnsi"/>
-          <w:lang w:eastAsia="es-ES_tradnl"/>
-        </w:rPr>
-      </w:pPr>
-    </w:p>
-    <w:p>
-      <w:pPr>
-        <w:widowControl/>
-        <w:pBdr>
-          <w:bottom w:val="single" w:sz="36" w:space="1" w:color="92278F" w:themeColor="accent1"/>
-        </w:pBdr>
-        <w:rPr>
-          <w:rFonts w:eastAsia="Times New Roman" w:cstheme="minorHAnsi"/>
-          <w:lang w:eastAsia="es-ES_tradnl"/>
-        </w:rPr>
-      </w:pPr>
-    </w:p>
-    <w:p>
-      <w:pPr>
-        <w:widowControl/>
-        <w:rPr>
-          <w:rFonts w:eastAsia="Times New Roman" w:cstheme="minorHAnsi"/>
-          <w:lang w:eastAsia="es-ES_tradnl"/>
-        </w:rPr>
-      </w:pPr>
-    </w:p>
-    <w:p>
-      <w:pPr>
-        <w:widowControl/>
-        <w:pBdr>
-          <w:bottom w:val="single" w:sz="36" w:space="1" w:color="92278F" w:themeColor="accent1"/>
-        </w:pBdr>
-        <w:rPr>
-          <w:rFonts w:eastAsia="Times New Roman" w:cstheme="minorHAnsi"/>
-          <w:lang w:eastAsia="es-ES_tradnl"/>
-        </w:rPr>
-      </w:pPr>
-      <w:r>
-        <w:rPr>
-          <w:rFonts w:eastAsia="Times New Roman" w:cstheme="minorHAnsi"/>
-          <w:lang w:eastAsia="es-ES_tradnl"/>
-        </w:rPr>
-        <w:drawing>
-          <wp:inline distT="0" distB="0" distL="0" distR="0" wp14:anchorId="57C4893D" wp14:editId="2BFA0895">
-            <wp:extent cx="4609972" cy="3769112"/>
-            <wp:effectExtent l="0" t="0" r="635" b="3175"/>
-            <wp:docPr id="745979892" name="Imagen 1" descr="Texto&#10;&#10;Descripción generada automáticamente"/>
-            <wp:cNvGraphicFramePr>
-              <a:graphicFrameLocks xmlns:a="http://schemas.openxmlformats.org/drawingml/2006/main" noChangeAspect="1"/>
-            </wp:cNvGraphicFramePr>
-            <a:graphic xmlns:a="http://schemas.openxmlformats.org/drawingml/2006/main">
-              <a:graphicData uri="http://schemas.openxmlformats.org/drawingml/2006/picture">
-                <pic:pic xmlns:pic="http://schemas.openxmlformats.org/drawingml/2006/picture">
-                  <pic:nvPicPr>
-                    <pic:cNvPr id="745979892" name="Imagen 1" descr="Texto&#10;&#10;Descripción generada automáticamente"/>
-                    <pic:cNvPicPr/>
-                  </pic:nvPicPr>
-                  <pic:blipFill>
-                    <a:blip r:embed="rId11"/>
-                    <a:stretch>
-                      <a:fillRect/>
-                    </a:stretch>
-                  </pic:blipFill>
-                  <pic:spPr>
-                    <a:xfrm>
-                      <a:off x="0" y="0"/>
-                      <a:ext cx="4617645" cy="3775385"/>
-                    </a:xfrm>
-                    <a:prstGeom prst="rect">
-                      <a:avLst/>
-                    </a:prstGeom>
-                  </pic:spPr>
-                </pic:pic>
-              </a:graphicData>
-            </a:graphic>
-          </wp:inline>
-        </w:drawing>
-      </w:r>
-    </w:p>
-    <w:p>
-      <w:pPr>
-        <w:widowControl/>
-        <w:pBdr>
-          <w:bottom w:val="single" w:sz="36" w:space="1" w:color="92278F" w:themeColor="accent1"/>
-        </w:pBdr>
-        <w:rPr>
-          <w:rFonts w:eastAsia="Times New Roman" w:cstheme="minorHAnsi"/>
-          <w:lang w:eastAsia="es-ES_tradnl"/>
-        </w:rPr>
-      </w:pPr>
-    </w:p>
-    <w:p>
-      <w:pPr>
-        <w:widowControl/>
-        <w:pBdr>
-          <w:bottom w:val="single" w:sz="36" w:space="1" w:color="92278F" w:themeColor="accent1"/>
-        </w:pBdr>
-        <w:rPr>
-          <w:rFonts w:eastAsia="Times New Roman" w:cstheme="minorHAnsi"/>
-          <w:lang w:eastAsia="es-ES_tradnl"/>
-        </w:rPr>
-      </w:pPr>
-      <w:r>
-        <w:rPr>
-          <w:rFonts w:eastAsia="Times New Roman" w:cstheme="minorHAnsi"/>
-          <w:lang w:eastAsia="es-ES_tradnl"/>
-        </w:rPr>
-        <w:t xml:space="preserve">Para calcular la curva de </w:t>
-      </w:r>
-      <w:proofErr w:type="spellStart"/>
-      <w:r>
-        <w:rPr>
-          <w:rFonts w:eastAsia="Times New Roman" w:cstheme="minorHAnsi"/>
-          <w:lang w:eastAsia="es-ES_tradnl"/>
-        </w:rPr>
-        <w:t>roc</w:t>
-      </w:r>
-      <w:proofErr w:type="spellEnd"/>
-      <w:r>
-        <w:rPr>
-          <w:rFonts w:eastAsia="Times New Roman" w:cstheme="minorHAnsi"/>
-          <w:lang w:eastAsia="es-ES_tradnl"/>
-        </w:rPr>
-        <w:t xml:space="preserve"> hay que usar para predecir </w:t>
-      </w:r>
-      <w:proofErr w:type="spellStart"/>
-      <w:r>
-        <w:rPr>
-          <w:rFonts w:eastAsia="Times New Roman" w:cstheme="minorHAnsi"/>
-          <w:lang w:eastAsia="es-ES_tradnl"/>
-        </w:rPr>
-        <w:t>predict_proba</w:t>
-      </w:r>
-      <w:proofErr w:type="spellEnd"/>
-      <w:r>
-        <w:rPr>
-          <w:rFonts w:eastAsia="Times New Roman" w:cstheme="minorHAnsi"/>
-          <w:lang w:eastAsia="es-ES_tradnl"/>
-        </w:rPr>
-        <w:t xml:space="preserve"> (pero no hace falta que calcules la curva de </w:t>
-      </w:r>
-      <w:proofErr w:type="spellStart"/>
-      <w:r>
-        <w:rPr>
-          <w:rFonts w:eastAsia="Times New Roman" w:cstheme="minorHAnsi"/>
-          <w:lang w:eastAsia="es-ES_tradnl"/>
-        </w:rPr>
-        <w:t>roc</w:t>
-      </w:r>
-      <w:proofErr w:type="spellEnd"/>
-      <w:r>
-        <w:rPr>
-          <w:rFonts w:eastAsia="Times New Roman" w:cstheme="minorHAnsi"/>
-          <w:lang w:eastAsia="es-ES_tradnl"/>
-        </w:rPr>
-        <w:t>)</w:t>
-      </w:r>
-    </w:p>
-    <w:p>
-      <w:pPr>
-        <w:widowControl/>
-        <w:pBdr>
-          <w:bottom w:val="single" w:sz="36" w:space="1" w:color="92278F" w:themeColor="accent1"/>
-        </w:pBdr>
-        <w:rPr>
-          <w:rFonts w:eastAsia="Times New Roman" w:cstheme="minorHAnsi"/>
-          <w:lang w:eastAsia="es-ES_tradnl"/>
-        </w:rPr>
-      </w:pPr>
-    </w:p>
-    <w:p>
-      <w:pPr>
-        <w:widowControl/>
-        <w:rPr>
-          <w:rFonts w:eastAsia="Times New Roman" w:cstheme="minorHAnsi"/>
-          <w:lang w:eastAsia="es-ES_tradnl"/>
-        </w:rPr>
-      </w:pPr>
-    </w:p>
-    <w:p>
-      <w:pPr>
-        <w:widowControl/>
-        <w:rPr>
-          <w:rFonts w:eastAsia="Times New Roman" w:cstheme="minorHAnsi"/>
-          <w:lang w:eastAsia="es-ES_tradnl"/>
-        </w:rPr>
-      </w:pPr>
-    </w:p>
-    <w:p>
-      <w:pPr>
-        <w:widowControl/>
-        <w:rPr>
-          <w:rFonts w:eastAsia="Times New Roman" w:cstheme="minorHAnsi"/>
-          <w:lang w:eastAsia="es-ES_tradnl"/>
-        </w:rPr>
-      </w:pPr>
-    </w:p>
-    <w:p>
-      <w:pPr>
-        <w:widowControl/>
-        <w:pBdr>
-          <w:bottom w:val="single" w:sz="36" w:space="1" w:color="92278F" w:themeColor="accent1"/>
-        </w:pBdr>
-        <w:rPr>
-          <w:rFonts w:eastAsia="Times New Roman" w:cstheme="minorHAnsi"/>
-          <w:lang w:eastAsia="es-ES_tradnl"/>
-        </w:rPr>
-      </w:pPr>
-      <w:r>
-        <w:rPr>
-          <w:rFonts w:eastAsia="Times New Roman" w:cstheme="minorHAnsi"/>
-          <w:lang w:eastAsia="es-ES_tradnl"/>
-        </w:rPr>
-        <w:drawing>
-          <wp:inline distT="0" distB="0" distL="0" distR="0" wp14:anchorId="66842D62" wp14:editId="77CDFEC3">
-            <wp:extent cx="4271730" cy="3055434"/>
-            <wp:effectExtent l="0" t="0" r="0" b="5715"/>
-            <wp:docPr id="1764776935" name="Imagen 1" descr="Texto&#10;&#10;Descripción generada automáticamente"/>
-            <wp:cNvGraphicFramePr>
-              <a:graphicFrameLocks xmlns:a="http://schemas.openxmlformats.org/drawingml/2006/main" noChangeAspect="1"/>
-            </wp:cNvGraphicFramePr>
-            <a:graphic xmlns:a="http://schemas.openxmlformats.org/drawingml/2006/main">
-              <a:graphicData uri="http://schemas.openxmlformats.org/drawingml/2006/picture">
-                <pic:pic xmlns:pic="http://schemas.openxmlformats.org/drawingml/2006/picture">
-                  <pic:nvPicPr>
-                    <pic:cNvPr id="1764776935" name="Imagen 1" descr="Texto&#10;&#10;Descripción generada automáticamente"/>
-                    <pic:cNvPicPr/>
-                  </pic:nvPicPr>
-                  <pic:blipFill>
-                    <a:blip r:embed="rId12"/>
-                    <a:stretch>
-                      <a:fillRect/>
-                    </a:stretch>
-                  </pic:blipFill>
-                  <pic:spPr>
-                    <a:xfrm>
-                      <a:off x="0" y="0"/>
-                      <a:ext cx="4278798" cy="3060490"/>
-                    </a:xfrm>
-                    <a:prstGeom prst="rect">
-                      <a:avLst/>
-                    </a:prstGeom>
-                  </pic:spPr>
-                </pic:pic>
-              </a:graphicData>
-            </a:graphic>
-          </wp:inline>
-        </w:drawing>
-      </w:r>
-    </w:p>
-    <w:p>
-      <w:pPr>
-        <w:widowControl/>
-        <w:pBdr>
-          <w:bottom w:val="single" w:sz="36" w:space="1" w:color="92278F" w:themeColor="accent1"/>
-        </w:pBdr>
-        <w:rPr>
-          <w:rFonts w:eastAsia="Times New Roman" w:cstheme="minorHAnsi"/>
-          <w:lang w:eastAsia="es-ES_tradnl"/>
-        </w:rPr>
-      </w:pPr>
-    </w:p>
-    <w:p>
-      <w:pPr>
-        <w:widowControl/>
-        <w:pBdr>
-          <w:bottom w:val="single" w:sz="36" w:space="1" w:color="92278F" w:themeColor="accent1"/>
-        </w:pBdr>
-        <w:rPr>
-          <w:rFonts w:eastAsia="Times New Roman" w:cstheme="minorHAnsi"/>
-          <w:lang w:eastAsia="es-ES_tradnl"/>
-        </w:rPr>
-      </w:pPr>
-      <w:r>
-        <w:rPr>
-          <w:rFonts w:eastAsia="Times New Roman" w:cstheme="minorHAnsi"/>
-          <w:lang w:eastAsia="es-ES_tradnl"/>
-        </w:rPr>
-        <w:t>Estos bucles son un desastre.</w:t>
-      </w:r>
-    </w:p>
-    <w:p>
-      <w:pPr>
-        <w:widowControl/>
-        <w:pBdr>
-          <w:bottom w:val="single" w:sz="36" w:space="1" w:color="92278F" w:themeColor="accent1"/>
-        </w:pBdr>
-        <w:rPr>
-          <w:rFonts w:eastAsia="Times New Roman" w:cstheme="minorHAnsi"/>
-          <w:lang w:eastAsia="es-ES_tradnl"/>
-        </w:rPr>
-      </w:pPr>
-      <w:r>
-        <w:rPr>
-          <w:rFonts w:eastAsia="Times New Roman" w:cstheme="minorHAnsi"/>
-          <w:lang w:eastAsia="es-ES_tradnl"/>
-        </w:rPr>
-        <w:t>No pides todos los datos necesarios y a algunos el nombre de la columna no es correcto, en resumen, no funciona</w:t>
-      </w:r>
-    </w:p>
-    <w:p>
-      <w:pPr>
-        <w:widowControl/>
-        <w:pBdr>
-          <w:bottom w:val="single" w:sz="36" w:space="1" w:color="92278F" w:themeColor="accent1"/>
-        </w:pBdr>
-        <w:rPr>
-          <w:rFonts w:eastAsia="Times New Roman" w:cstheme="minorHAnsi"/>
-          <w:lang w:eastAsia="es-ES_tradnl"/>
-        </w:rPr>
-      </w:pPr>
-    </w:p>
-    <w:p>
-      <w:pPr>
-        <w:widowControl/>
-        <w:pBdr>
-          <w:bottom w:val="single" w:sz="36" w:space="1" w:color="92278F" w:themeColor="accent1"/>
-        </w:pBdr>
-        <w:rPr>
-          <w:rFonts w:eastAsia="Times New Roman" w:cstheme="minorHAnsi"/>
-          <w:lang w:eastAsia="es-ES_tradnl"/>
-        </w:rPr>
-      </w:pPr>
-    </w:p>
-    <w:p>
-      <w:pPr>
-        <w:widowControl/>
-        <w:rPr>
-          <w:rFonts w:eastAsia="Times New Roman" w:cstheme="minorHAnsi"/>
-          <w:lang w:eastAsia="es-ES_tradnl"/>
-        </w:rPr>
-      </w:pPr>
-    </w:p>
-    <w:p>
-      <w:pPr>
-        <w:widowControl/>
-        <w:rPr>
-          <w:rFonts w:eastAsia="Times New Roman" w:cstheme="minorHAnsi"/>
-          <w:lang w:eastAsia="es-ES_tradnl"/>
-        </w:rPr>
-      </w:pPr>
-      <w:r>
-        <w:rPr>
-          <w:rFonts w:eastAsia="Times New Roman" w:cstheme="minorHAnsi"/>
-          <w:lang w:eastAsia="es-ES_tradnl"/>
-        </w:rPr>
-        <w:t>EJERCICIO 2:</w:t>
-      </w:r>
-    </w:p>
-    <w:p>
-      <w:pPr>
-        <w:widowControl/>
-        <w:rPr>
-          <w:rFonts w:eastAsia="Times New Roman" w:cstheme="minorHAnsi"/>
-          <w:lang w:eastAsia="es-ES_tradnl"/>
-        </w:rPr>
-      </w:pPr>
-    </w:p>
-    <w:p>
-      <w:pPr>
-        <w:widowControl/>
-        <w:rPr>
-          <w:rFonts w:eastAsia="Times New Roman" w:cstheme="minorHAnsi"/>
-          <w:lang w:eastAsia="es-ES_tradnl"/>
-        </w:rPr>
-      </w:pPr>
-      <w:r>
-        <w:rPr>
-          <w:rFonts w:eastAsia="Times New Roman" w:cstheme="minorHAnsi"/>
-          <w:lang w:eastAsia="es-ES_tradnl"/>
-        </w:rPr>
-        <w:t>Sin hacer.</w:t>
-      </w:r>
-    </w:p>
-    <w:p>
-      <w:pPr>
-        <w:widowControl/>
-        <w:rPr>
-          <w:rFonts w:eastAsia="Times New Roman" w:cstheme="minorHAnsi"/>
-          <w:lang w:eastAsia="es-ES_tradnl"/>
-        </w:rPr>
-      </w:pPr>
-    </w:p>
-    <w:p>
-      <w:pPr>
-        <w:widowControl/>
-        <w:rPr>
-          <w:rFonts w:eastAsia="Times New Roman" w:cstheme="minorHAnsi"/>
-          <w:lang w:eastAsia="es-ES_tradnl"/>
-        </w:rPr>
-      </w:pPr>
-      <w:r>
-        <w:rPr>
-          <w:rFonts w:eastAsia="Times New Roman" w:cstheme="minorHAnsi"/>
-          <w:lang w:eastAsia="es-ES_tradnl"/>
-        </w:rPr>
-        <w:t>Hay un ejemplo parec</w:t>
-      </w:r>
-      <w:r>
-        <w:rPr>
-          <w:rFonts w:eastAsia="Times New Roman" w:cstheme="minorHAnsi"/>
-          <w:lang w:eastAsia="es-ES_tradnl"/>
-        </w:rPr>
-        <w:t>ido</w:t>
-      </w:r>
-      <w:r>
-        <w:rPr>
-          <w:rFonts w:eastAsia="Times New Roman" w:cstheme="minorHAnsi"/>
-          <w:lang w:eastAsia="es-ES_tradnl"/>
-        </w:rPr>
-        <w:t xml:space="preserve"> en </w:t>
-      </w:r>
-      <w:r>
-        <w:rPr>
-          <w:rFonts w:eastAsia="Times New Roman" w:cstheme="minorHAnsi"/>
-          <w:lang w:eastAsia="es-ES_tradnl"/>
-        </w:rPr>
-        <w:t xml:space="preserve">el documento 2_7, </w:t>
-      </w:r>
-      <w:r>
-        <w:rPr>
-          <w:rFonts w:eastAsia="Times New Roman" w:cstheme="minorHAnsi"/>
-          <w:lang w:eastAsia="es-ES_tradnl"/>
-        </w:rPr>
-        <w:t>básate</w:t>
-      </w:r>
-      <w:r>
-        <w:rPr>
-          <w:rFonts w:eastAsia="Times New Roman" w:cstheme="minorHAnsi"/>
-          <w:lang w:eastAsia="es-ES_tradnl"/>
-        </w:rPr>
-        <w:t xml:space="preserve"> en él</w:t>
-      </w:r>
-      <w:r>
-        <w:rPr>
-          <w:rFonts w:eastAsia="Times New Roman" w:cstheme="minorHAnsi"/>
-          <w:lang w:eastAsia="es-ES_tradnl"/>
-        </w:rPr>
-        <w:t xml:space="preserve"> (ejemplo 2, aunque la parte de cargar los datos está en ejemplo1).</w:t>
-      </w:r>
-    </w:p>
-    <w:p>
-      <w:pPr>
-        <w:widowControl/>
-        <w:rPr>
-          <w:rFonts w:eastAsia="Times New Roman" w:cstheme="minorHAnsi"/>
-          <w:lang w:eastAsia="es-ES_tradnl"/>
-        </w:rPr>
-      </w:pPr>
-    </w:p>
-    <w:p>
-      <w:pPr>
-        <w:widowControl/>
-        <w:pBdr>
-          <w:bottom w:val="single" w:sz="36" w:space="1" w:color="92278F" w:themeColor="accent1"/>
-        </w:pBdr>
-        <w:rPr>
-          <w:rFonts w:eastAsia="Times New Roman" w:cstheme="minorHAnsi"/>
-          <w:lang w:eastAsia="es-ES_tradnl"/>
-        </w:rPr>
-      </w:pPr>
-    </w:p>
-    <w:p>
-      <w:pPr>
-        <w:widowControl/>
         <w:rPr>
           <w:rFonts w:eastAsia="Times New Roman" w:cstheme="minorHAnsi"/>
           <w:lang w:eastAsia="es-ES_tradnl"/>
@@ -1188,167 +635,16 @@
         </w:rPr>
         <w:t>EJERCICIO 3</w:t>
       </w:r>
-    </w:p>
-    <w:p>
-      <w:pPr>
-        <w:widowControl/>
-        <w:rPr>
-          <w:rFonts w:eastAsia="Times New Roman" w:cstheme="minorHAnsi"/>
-          <w:lang w:eastAsia="es-ES_tradnl"/>
-        </w:rPr>
-      </w:pPr>
-    </w:p>
-    <w:p>
-      <w:pPr>
-        <w:widowControl/>
-        <w:rPr>
-          <w:rFonts w:eastAsia="Times New Roman" w:cstheme="minorHAnsi"/>
-          <w:lang w:eastAsia="es-ES_tradnl"/>
-        </w:rPr>
-      </w:pPr>
       <w:r>
         <w:rPr>
           <w:rFonts w:eastAsia="Times New Roman" w:cstheme="minorHAnsi"/>
           <w:lang w:eastAsia="es-ES_tradnl"/>
         </w:rPr>
-        <w:t xml:space="preserve">Sin hacer </w:t>
+        <w:t>: Bien</w:t>
       </w:r>
     </w:p>
-    <w:p>
-      <w:pPr>
-        <w:widowControl/>
-        <w:rPr>
-          <w:rFonts w:eastAsia="Times New Roman" w:cstheme="minorHAnsi"/>
-          <w:lang w:eastAsia="es-ES_tradnl"/>
-        </w:rPr>
-      </w:pPr>
-    </w:p>
-    <w:p>
-      <w:pPr>
-        <w:widowControl/>
-        <w:rPr>
-          <w:rFonts w:eastAsia="Times New Roman" w:cstheme="minorHAnsi"/>
-          <w:lang w:eastAsia="es-ES_tradnl"/>
-        </w:rPr>
-      </w:pPr>
-      <w:r>
-        <w:rPr>
-          <w:rFonts w:eastAsia="Times New Roman" w:cstheme="minorHAnsi"/>
-          <w:lang w:eastAsia="es-ES_tradnl"/>
-        </w:rPr>
-        <w:t>Explora y divides los datos como siempre</w:t>
-      </w:r>
-    </w:p>
-    <w:p>
-      <w:pPr>
-        <w:widowControl/>
-        <w:rPr>
-          <w:rFonts w:eastAsia="Times New Roman" w:cstheme="minorHAnsi"/>
-          <w:lang w:eastAsia="es-ES_tradnl"/>
-        </w:rPr>
-      </w:pPr>
-      <w:r>
-        <w:rPr>
-          <w:rFonts w:eastAsia="Times New Roman" w:cstheme="minorHAnsi"/>
-          <w:lang w:eastAsia="es-ES_tradnl"/>
-        </w:rPr>
-        <w:t xml:space="preserve">Luego crea el modelo y </w:t>
-      </w:r>
-      <w:proofErr w:type="spellStart"/>
-      <w:r>
-        <w:rPr>
-          <w:rFonts w:eastAsia="Times New Roman" w:cstheme="minorHAnsi"/>
-          <w:lang w:eastAsia="es-ES_tradnl"/>
-        </w:rPr>
-        <w:t>entrenalos</w:t>
-      </w:r>
-      <w:proofErr w:type="spellEnd"/>
-      <w:r>
-        <w:rPr>
-          <w:rFonts w:eastAsia="Times New Roman" w:cstheme="minorHAnsi"/>
-          <w:lang w:eastAsia="es-ES_tradnl"/>
-        </w:rPr>
-        <w:t xml:space="preserve"> sobre las </w:t>
-      </w:r>
-      <w:proofErr w:type="spellStart"/>
-      <w:r>
-        <w:rPr>
-          <w:rFonts w:eastAsia="Times New Roman" w:cstheme="minorHAnsi"/>
-          <w:lang w:eastAsia="es-ES_tradnl"/>
-        </w:rPr>
-        <w:t>transformacione</w:t>
-      </w:r>
-      <w:proofErr w:type="spellEnd"/>
-      <w:r>
-        <w:rPr>
-          <w:rFonts w:eastAsia="Times New Roman" w:cstheme="minorHAnsi"/>
-          <w:lang w:eastAsia="es-ES_tradnl"/>
-        </w:rPr>
-        <w:t xml:space="preserve"> hechas:</w:t>
-      </w:r>
-    </w:p>
-    <w:p>
-      <w:pPr>
-        <w:widowControl/>
-        <w:rPr>
-          <w:rFonts w:eastAsia="Times New Roman" w:cstheme="minorHAnsi"/>
-          <w:lang w:eastAsia="es-ES_tradnl"/>
-        </w:rPr>
-      </w:pPr>
-    </w:p>
-    <w:p>
-      <w:pPr>
-        <w:widowControl/>
-        <w:rPr>
-          <w:rFonts w:eastAsia="Times New Roman" w:cstheme="minorHAnsi"/>
-          <w:lang w:eastAsia="es-ES_tradnl"/>
-        </w:rPr>
-      </w:pPr>
-      <w:r>
-        <w:rPr>
-          <w:rFonts w:eastAsia="Times New Roman" w:cstheme="minorHAnsi"/>
-          <w:lang w:eastAsia="es-ES_tradnl"/>
-        </w:rPr>
-        <w:drawing>
-          <wp:inline distT="0" distB="0" distL="0" distR="0" wp14:anchorId="47527C34" wp14:editId="2A669BC5">
-            <wp:extent cx="4348976" cy="573021"/>
-            <wp:effectExtent l="0" t="0" r="0" b="0"/>
-            <wp:docPr id="143341699" name="Imagen 1" descr="Texto&#10;&#10;Descripción generada automáticamente"/>
-            <wp:cNvGraphicFramePr>
-              <a:graphicFrameLocks xmlns:a="http://schemas.openxmlformats.org/drawingml/2006/main" noChangeAspect="1"/>
-            </wp:cNvGraphicFramePr>
-            <a:graphic xmlns:a="http://schemas.openxmlformats.org/drawingml/2006/main">
-              <a:graphicData uri="http://schemas.openxmlformats.org/drawingml/2006/picture">
-                <pic:pic xmlns:pic="http://schemas.openxmlformats.org/drawingml/2006/picture">
-                  <pic:nvPicPr>
-                    <pic:cNvPr id="143341699" name="Imagen 1" descr="Texto&#10;&#10;Descripción generada automáticamente"/>
-                    <pic:cNvPicPr/>
-                  </pic:nvPicPr>
-                  <pic:blipFill>
-                    <a:blip r:embed="rId13"/>
-                    <a:stretch>
-                      <a:fillRect/>
-                    </a:stretch>
-                  </pic:blipFill>
-                  <pic:spPr>
-                    <a:xfrm>
-                      <a:off x="0" y="0"/>
-                      <a:ext cx="4395012" cy="579087"/>
-                    </a:xfrm>
-                    <a:prstGeom prst="rect">
-                      <a:avLst/>
-                    </a:prstGeom>
-                  </pic:spPr>
-                </pic:pic>
-              </a:graphicData>
-            </a:graphic>
-          </wp:inline>
-        </w:drawing>
-      </w:r>
-    </w:p>
-    <w:p/>
     <w:sectPr>
-      <w:footerReference w:type="default" r:id="rId14"/>
+      <w:footerReference w:type="default" r:id="rId10"/>
       <w:pgSz w:w="11906" w:h="16838"/>
       <w:pgMar w:top="720" w:right="720" w:bottom="720" w:left="720" w:header="283" w:footer="283" w:gutter="0"/>
       <w:cols w:space="708"/>
@@ -1384,7 +680,7 @@
 <w:ftr xmlns:wpc="http://schemas.microsoft.com/office/word/2010/wordprocessingCanvas" xmlns:cx="http://schemas.microsoft.com/office/drawing/2014/chartex" xmlns:cx1="http://schemas.microsoft.com/office/drawing/2015/9/8/chartex" xmlns:cx2="http://schemas.microsoft.com/office/drawing/2015/10/21/chartex" xmlns:cx3="http://schemas.microsoft.com/office/drawing/2016/5/9/chartex" xmlns:cx4="http://schemas.microsoft.com/office/drawing/2016/5/10/chartex" xmlns:cx5="http://schemas.microsoft.com/office/drawing/2016/5/11/chartex" xmlns:cx6="http://schemas.microsoft.com/office/drawing/2016/5/12/chartex" xmlns:cx7="http://schemas.microsoft.com/office/drawing/2016/5/13/chartex" xmlns:cx8="http://schemas.microsoft.com/office/drawing/2016/5/14/chartex" xmlns:mc="http://schemas.openxmlformats.org/markup-compatibility/2006" xmlns:aink="http://schemas.microsoft.com/office/drawing/2016/ink" xmlns:am3d="http://schemas.microsoft.com/office/drawing/2017/model3d" xmlns:o="urn:schemas-microsoft-com:office:office" xmlns:oel="http://schemas.microsoft.com/office/2019/extlst" xmlns:r="http://schemas.openxmlformats.org/officeDocument/2006/relationships" xmlns:m="http://schemas.openxmlformats.org/officeDocument/2006/math" xmlns:v="urn:schemas-microsoft-com:vml" xmlns:wp14="http://schemas.microsoft.com/office/word/2010/wordprocessingDrawing" xmlns:wp="http://schemas.openxmlformats.org/drawingml/2006/wordprocessingDrawing" xmlns:w10="urn:schemas-microsoft-com:office:word" xmlns:w="http://schemas.openxmlformats.org/wordprocessingml/2006/main" xmlns:w14="http://schemas.microsoft.com/office/word/2010/wordml" xmlns:w15="http://schemas.microsoft.com/office/word/2012/wordml" xmlns:w16cex="http://schemas.microsoft.com/office/word/2018/wordml/cex" xmlns:w16cid="http://schemas.microsoft.com/office/word/2016/wordml/cid" xmlns:w16="http://schemas.microsoft.com/office/word/2018/wordml" xmlns:w16du="http://schemas.microsoft.com/office/word/2023/wordml/word16du" xmlns:w16sdtdh="http://schemas.microsoft.com/office/word/2020/wordml/sdtdatahash" xmlns:w16se="http://schemas.microsoft.com/office/word/2015/wordml/symex" xmlns:wpg="http://schemas.microsoft.com/office/word/2010/wordprocessingGroup" xmlns:wpi="http://schemas.microsoft.com/office/word/2010/wordprocessingInk" xmlns:wne="http://schemas.microsoft.com/office/word/2006/wordml" xmlns:wps="http://schemas.microsoft.com/office/word/2010/wordprocessingShape" mc:Ignorable="w14 w15 w16se w16cid w16 w16cex w16sdtdh w16du wp14">
   <w:p>
     <w:pPr>
-      <w:pStyle w:val="Footer"/>
+      <w:pStyle w:val="Piedepgina"/>
     </w:pPr>
     <w:r>
       <w:rPr>
@@ -5492,11 +4788,11 @@
       <w:szCs w:val="24"/>
     </w:rPr>
   </w:style>
-  <w:style w:type="paragraph" w:styleId="Heading1">
+  <w:style w:type="paragraph" w:styleId="Ttulo1">
     <w:name w:val="heading 1"/>
     <w:basedOn w:val="Normal"/>
     <w:next w:val="Normal"/>
-    <w:link w:val="Heading1Char"/>
+    <w:link w:val="Ttulo1Car"/>
     <w:uiPriority w:val="9"/>
     <w:qFormat/>
     <w:rsid w:val="00633AA5"/>
@@ -5518,11 +4814,11 @@
       <w:szCs w:val="32"/>
     </w:rPr>
   </w:style>
-  <w:style w:type="paragraph" w:styleId="Heading2">
+  <w:style w:type="paragraph" w:styleId="Ttulo2">
     <w:name w:val="heading 2"/>
-    <w:basedOn w:val="Heading1"/>
+    <w:basedOn w:val="Ttulo1"/>
     <w:next w:val="Normal"/>
-    <w:link w:val="Heading2Char"/>
+    <w:link w:val="Ttulo2Car"/>
     <w:uiPriority w:val="9"/>
     <w:unhideWhenUsed/>
     <w:qFormat/>
@@ -5535,11 +4831,11 @@
       <w:szCs w:val="28"/>
     </w:rPr>
   </w:style>
-  <w:style w:type="paragraph" w:styleId="Heading3">
+  <w:style w:type="paragraph" w:styleId="Ttulo3">
     <w:name w:val="heading 3"/>
     <w:basedOn w:val="Normal"/>
     <w:next w:val="Normal"/>
-    <w:link w:val="Heading3Char"/>
+    <w:link w:val="Ttulo3Car"/>
     <w:uiPriority w:val="9"/>
     <w:unhideWhenUsed/>
     <w:qFormat/>
@@ -5560,11 +4856,11 @@
       <w:spacing w:val="15"/>
     </w:rPr>
   </w:style>
-  <w:style w:type="paragraph" w:styleId="Heading4">
+  <w:style w:type="paragraph" w:styleId="Ttulo4">
     <w:name w:val="heading 4"/>
     <w:basedOn w:val="Normal"/>
     <w:next w:val="Normal"/>
-    <w:link w:val="Heading4Char"/>
+    <w:link w:val="Ttulo4Car"/>
     <w:uiPriority w:val="9"/>
     <w:unhideWhenUsed/>
     <w:qFormat/>
@@ -5582,11 +4878,11 @@
       <w:spacing w:val="15"/>
     </w:rPr>
   </w:style>
-  <w:style w:type="paragraph" w:styleId="Heading5">
+  <w:style w:type="paragraph" w:styleId="Ttulo5">
     <w:name w:val="heading 5"/>
     <w:basedOn w:val="Normal"/>
     <w:next w:val="Normal"/>
-    <w:link w:val="Heading5Char"/>
+    <w:link w:val="Ttulo5Car"/>
     <w:uiPriority w:val="9"/>
     <w:semiHidden/>
     <w:unhideWhenUsed/>
@@ -5607,11 +4903,11 @@
       <w:szCs w:val="20"/>
     </w:rPr>
   </w:style>
-  <w:style w:type="paragraph" w:styleId="Heading6">
+  <w:style w:type="paragraph" w:styleId="Ttulo6">
     <w:name w:val="heading 6"/>
     <w:basedOn w:val="Normal"/>
     <w:next w:val="Normal"/>
-    <w:link w:val="Heading6Char"/>
+    <w:link w:val="Ttulo6Car"/>
     <w:uiPriority w:val="9"/>
     <w:semiHidden/>
     <w:unhideWhenUsed/>
@@ -5632,11 +4928,11 @@
       <w:szCs w:val="20"/>
     </w:rPr>
   </w:style>
-  <w:style w:type="paragraph" w:styleId="Heading7">
+  <w:style w:type="paragraph" w:styleId="Ttulo7">
     <w:name w:val="heading 7"/>
     <w:basedOn w:val="Normal"/>
     <w:next w:val="Normal"/>
-    <w:link w:val="Heading7Char"/>
+    <w:link w:val="Ttulo7Car"/>
     <w:uiPriority w:val="9"/>
     <w:semiHidden/>
     <w:unhideWhenUsed/>
@@ -5654,11 +4950,11 @@
       <w:szCs w:val="20"/>
     </w:rPr>
   </w:style>
-  <w:style w:type="paragraph" w:styleId="Heading8">
+  <w:style w:type="paragraph" w:styleId="Ttulo8">
     <w:name w:val="heading 8"/>
     <w:basedOn w:val="Normal"/>
     <w:next w:val="Normal"/>
-    <w:link w:val="Heading8Char"/>
+    <w:link w:val="Ttulo8Car"/>
     <w:uiPriority w:val="9"/>
     <w:semiHidden/>
     <w:unhideWhenUsed/>
@@ -5675,11 +4971,11 @@
       <w:szCs w:val="18"/>
     </w:rPr>
   </w:style>
-  <w:style w:type="paragraph" w:styleId="Heading9">
+  <w:style w:type="paragraph" w:styleId="Ttulo9">
     <w:name w:val="heading 9"/>
     <w:basedOn w:val="Normal"/>
     <w:next w:val="Normal"/>
-    <w:link w:val="Heading9Char"/>
+    <w:link w:val="Ttulo9Car"/>
     <w:uiPriority w:val="9"/>
     <w:semiHidden/>
     <w:unhideWhenUsed/>
@@ -5698,13 +4994,13 @@
       <w:szCs w:val="18"/>
     </w:rPr>
   </w:style>
-  <w:style w:type="character" w:default="1" w:styleId="DefaultParagraphFont">
+  <w:style w:type="character" w:default="1" w:styleId="Fuentedeprrafopredeter">
     <w:name w:val="Default Paragraph Font"/>
     <w:uiPriority w:val="1"/>
     <w:semiHidden/>
     <w:unhideWhenUsed/>
   </w:style>
-  <w:style w:type="table" w:default="1" w:styleId="TableNormal">
+  <w:style w:type="table" w:default="1" w:styleId="Tablanormal">
     <w:name w:val="Normal Table"/>
     <w:uiPriority w:val="99"/>
     <w:semiHidden/>
@@ -5719,16 +5015,16 @@
       </w:tblCellMar>
     </w:tblPr>
   </w:style>
-  <w:style w:type="numbering" w:default="1" w:styleId="NoList">
+  <w:style w:type="numbering" w:default="1" w:styleId="Sinlista">
     <w:name w:val="No List"/>
     <w:uiPriority w:val="99"/>
     <w:semiHidden/>
     <w:unhideWhenUsed/>
   </w:style>
-  <w:style w:type="character" w:customStyle="1" w:styleId="Heading1Char">
-    <w:name w:val="Heading 1 Char"/>
-    <w:basedOn w:val="DefaultParagraphFont"/>
-    <w:link w:val="Heading1"/>
+  <w:style w:type="character" w:customStyle="1" w:styleId="Ttulo1Car">
+    <w:name w:val="Título 1 Car"/>
+    <w:basedOn w:val="Fuentedeprrafopredeter"/>
+    <w:link w:val="Ttulo1"/>
     <w:uiPriority w:val="9"/>
     <w:rsid w:val="00633AA5"/>
     <w:rPr>
@@ -5740,10 +5036,10 @@
       <w:shd w:val="clear" w:color="auto" w:fill="92278F" w:themeFill="accent1"/>
     </w:rPr>
   </w:style>
-  <w:style w:type="character" w:customStyle="1" w:styleId="Heading2Char">
-    <w:name w:val="Heading 2 Char"/>
-    <w:basedOn w:val="DefaultParagraphFont"/>
-    <w:link w:val="Heading2"/>
+  <w:style w:type="character" w:customStyle="1" w:styleId="Ttulo2Car">
+    <w:name w:val="Título 2 Car"/>
+    <w:basedOn w:val="Fuentedeprrafopredeter"/>
+    <w:link w:val="Ttulo2"/>
     <w:uiPriority w:val="9"/>
     <w:rsid w:val="00633AA5"/>
     <w:rPr>
@@ -5755,10 +5051,10 @@
       <w:shd w:val="clear" w:color="auto" w:fill="92278F" w:themeFill="accent1"/>
     </w:rPr>
   </w:style>
-  <w:style w:type="character" w:customStyle="1" w:styleId="Heading3Char">
-    <w:name w:val="Heading 3 Char"/>
-    <w:basedOn w:val="DefaultParagraphFont"/>
-    <w:link w:val="Heading3"/>
+  <w:style w:type="character" w:customStyle="1" w:styleId="Ttulo3Car">
+    <w:name w:val="Título 3 Car"/>
+    <w:basedOn w:val="Fuentedeprrafopredeter"/>
+    <w:link w:val="Ttulo3"/>
     <w:uiPriority w:val="9"/>
     <w:rsid w:val="00633AA5"/>
     <w:rPr>
@@ -5770,10 +5066,10 @@
       <w:shd w:val="clear" w:color="auto" w:fill="DBE5F1"/>
     </w:rPr>
   </w:style>
-  <w:style w:type="character" w:customStyle="1" w:styleId="Heading4Char">
-    <w:name w:val="Heading 4 Char"/>
-    <w:basedOn w:val="DefaultParagraphFont"/>
-    <w:link w:val="Heading4"/>
+  <w:style w:type="character" w:customStyle="1" w:styleId="Ttulo4Car">
+    <w:name w:val="Título 4 Car"/>
+    <w:basedOn w:val="Fuentedeprrafopredeter"/>
+    <w:link w:val="Ttulo4"/>
     <w:uiPriority w:val="9"/>
     <w:rsid w:val="003A44F9"/>
     <w:rPr>
@@ -5785,10 +5081,10 @@
       <w:szCs w:val="24"/>
     </w:rPr>
   </w:style>
-  <w:style w:type="character" w:customStyle="1" w:styleId="Heading5Char">
-    <w:name w:val="Heading 5 Char"/>
-    <w:basedOn w:val="DefaultParagraphFont"/>
-    <w:link w:val="Heading5"/>
+  <w:style w:type="character" w:customStyle="1" w:styleId="Ttulo5Car">
+    <w:name w:val="Título 5 Car"/>
+    <w:basedOn w:val="Fuentedeprrafopredeter"/>
+    <w:link w:val="Ttulo5"/>
     <w:uiPriority w:val="9"/>
     <w:semiHidden/>
     <w:rsid w:val="00633AA5"/>
@@ -5798,10 +5094,10 @@
       <w:spacing w:val="10"/>
     </w:rPr>
   </w:style>
-  <w:style w:type="character" w:customStyle="1" w:styleId="Heading6Char">
-    <w:name w:val="Heading 6 Char"/>
-    <w:basedOn w:val="DefaultParagraphFont"/>
-    <w:link w:val="Heading6"/>
+  <w:style w:type="character" w:customStyle="1" w:styleId="Ttulo6Car">
+    <w:name w:val="Título 6 Car"/>
+    <w:basedOn w:val="Fuentedeprrafopredeter"/>
+    <w:link w:val="Ttulo6"/>
     <w:uiPriority w:val="9"/>
     <w:semiHidden/>
     <w:rsid w:val="00633AA5"/>
@@ -5811,10 +5107,10 @@
       <w:spacing w:val="10"/>
     </w:rPr>
   </w:style>
-  <w:style w:type="character" w:customStyle="1" w:styleId="Heading7Char">
-    <w:name w:val="Heading 7 Char"/>
-    <w:basedOn w:val="DefaultParagraphFont"/>
-    <w:link w:val="Heading7"/>
+  <w:style w:type="character" w:customStyle="1" w:styleId="Ttulo7Car">
+    <w:name w:val="Título 7 Car"/>
+    <w:basedOn w:val="Fuentedeprrafopredeter"/>
+    <w:link w:val="Ttulo7"/>
     <w:uiPriority w:val="9"/>
     <w:semiHidden/>
     <w:rsid w:val="00633AA5"/>
@@ -5824,10 +5120,10 @@
       <w:spacing w:val="10"/>
     </w:rPr>
   </w:style>
-  <w:style w:type="character" w:customStyle="1" w:styleId="Heading8Char">
-    <w:name w:val="Heading 8 Char"/>
-    <w:basedOn w:val="DefaultParagraphFont"/>
-    <w:link w:val="Heading8"/>
+  <w:style w:type="character" w:customStyle="1" w:styleId="Ttulo8Car">
+    <w:name w:val="Título 8 Car"/>
+    <w:basedOn w:val="Fuentedeprrafopredeter"/>
+    <w:link w:val="Ttulo8"/>
     <w:uiPriority w:val="9"/>
     <w:semiHidden/>
     <w:rsid w:val="00633AA5"/>
@@ -5838,10 +5134,10 @@
       <w:szCs w:val="18"/>
     </w:rPr>
   </w:style>
-  <w:style w:type="character" w:customStyle="1" w:styleId="Heading9Char">
-    <w:name w:val="Heading 9 Char"/>
-    <w:basedOn w:val="DefaultParagraphFont"/>
-    <w:link w:val="Heading9"/>
+  <w:style w:type="character" w:customStyle="1" w:styleId="Ttulo9Car">
+    <w:name w:val="Título 9 Car"/>
+    <w:basedOn w:val="Fuentedeprrafopredeter"/>
+    <w:link w:val="Ttulo9"/>
     <w:uiPriority w:val="9"/>
     <w:semiHidden/>
     <w:rsid w:val="00633AA5"/>
@@ -5854,7 +5150,7 @@
       <w:szCs w:val="18"/>
     </w:rPr>
   </w:style>
-  <w:style w:type="paragraph" w:styleId="Caption">
+  <w:style w:type="paragraph" w:styleId="Descripcin">
     <w:name w:val="caption"/>
     <w:basedOn w:val="Normal"/>
     <w:next w:val="Normal"/>
@@ -5871,11 +5167,11 @@
       <w:szCs w:val="16"/>
     </w:rPr>
   </w:style>
-  <w:style w:type="paragraph" w:styleId="Title">
+  <w:style w:type="paragraph" w:styleId="Ttulo">
     <w:name w:val="Title"/>
     <w:basedOn w:val="Normal"/>
     <w:next w:val="Normal"/>
-    <w:link w:val="TitleChar"/>
+    <w:link w:val="TtuloCar"/>
     <w:uiPriority w:val="10"/>
     <w:qFormat/>
     <w:rsid w:val="00633AA5"/>
@@ -5888,10 +5184,10 @@
       <w:szCs w:val="52"/>
     </w:rPr>
   </w:style>
-  <w:style w:type="character" w:customStyle="1" w:styleId="TitleChar">
-    <w:name w:val="Title Char"/>
-    <w:basedOn w:val="DefaultParagraphFont"/>
-    <w:link w:val="Title"/>
+  <w:style w:type="character" w:customStyle="1" w:styleId="TtuloCar">
+    <w:name w:val="Título Car"/>
+    <w:basedOn w:val="Fuentedeprrafopredeter"/>
+    <w:link w:val="Ttulo"/>
     <w:uiPriority w:val="10"/>
     <w:rsid w:val="00633AA5"/>
     <w:rPr>
@@ -5903,11 +5199,11 @@
       <w:szCs w:val="52"/>
     </w:rPr>
   </w:style>
-  <w:style w:type="paragraph" w:styleId="Subtitle">
+  <w:style w:type="paragraph" w:styleId="Subttulo">
     <w:name w:val="Subtitle"/>
     <w:basedOn w:val="Normal"/>
     <w:next w:val="Normal"/>
-    <w:link w:val="SubtitleChar"/>
+    <w:link w:val="SubttuloCar"/>
     <w:uiPriority w:val="11"/>
     <w:qFormat/>
     <w:rsid w:val="00633AA5"/>
@@ -5922,10 +5218,10 @@
       <w:szCs w:val="21"/>
     </w:rPr>
   </w:style>
-  <w:style w:type="character" w:customStyle="1" w:styleId="SubtitleChar">
-    <w:name w:val="Subtitle Char"/>
-    <w:basedOn w:val="DefaultParagraphFont"/>
-    <w:link w:val="Subtitle"/>
+  <w:style w:type="character" w:customStyle="1" w:styleId="SubttuloCar">
+    <w:name w:val="Subtítulo Car"/>
+    <w:basedOn w:val="Fuentedeprrafopredeter"/>
+    <w:link w:val="Subttulo"/>
     <w:uiPriority w:val="11"/>
     <w:rsid w:val="00633AA5"/>
     <w:rPr>
@@ -5936,7 +5232,7 @@
       <w:szCs w:val="21"/>
     </w:rPr>
   </w:style>
-  <w:style w:type="character" w:styleId="Strong">
+  <w:style w:type="character" w:styleId="Textoennegrita">
     <w:name w:val="Strong"/>
     <w:uiPriority w:val="22"/>
     <w:qFormat/>
@@ -5946,7 +5242,7 @@
       <w:bCs/>
     </w:rPr>
   </w:style>
-  <w:style w:type="character" w:styleId="Emphasis">
+  <w:style w:type="character" w:styleId="nfasis">
     <w:name w:val="Emphasis"/>
     <w:uiPriority w:val="20"/>
     <w:qFormat/>
@@ -5957,7 +5253,7 @@
       <w:spacing w:val="5"/>
     </w:rPr>
   </w:style>
-  <w:style w:type="paragraph" w:styleId="NoSpacing">
+  <w:style w:type="paragraph" w:styleId="Sinespaciado">
     <w:name w:val="No Spacing"/>
     <w:uiPriority w:val="1"/>
     <w:qFormat/>
@@ -5966,7 +5262,7 @@
       <w:spacing w:after="0" w:line="240" w:lineRule="auto"/>
     </w:pPr>
   </w:style>
-  <w:style w:type="paragraph" w:styleId="ListParagraph">
+  <w:style w:type="paragraph" w:styleId="Prrafodelista">
     <w:name w:val="List Paragraph"/>
     <w:basedOn w:val="Normal"/>
     <w:uiPriority w:val="34"/>
@@ -5977,11 +5273,11 @@
       <w:contextualSpacing/>
     </w:pPr>
   </w:style>
-  <w:style w:type="paragraph" w:styleId="Quote">
+  <w:style w:type="paragraph" w:styleId="Cita">
     <w:name w:val="Quote"/>
     <w:basedOn w:val="Normal"/>
     <w:next w:val="Normal"/>
-    <w:link w:val="QuoteChar"/>
+    <w:link w:val="CitaCar"/>
     <w:uiPriority w:val="29"/>
     <w:qFormat/>
     <w:rsid w:val="00633AA5"/>
@@ -5990,10 +5286,10 @@
       <w:iCs/>
     </w:rPr>
   </w:style>
-  <w:style w:type="character" w:customStyle="1" w:styleId="QuoteChar">
-    <w:name w:val="Quote Char"/>
-    <w:basedOn w:val="DefaultParagraphFont"/>
-    <w:link w:val="Quote"/>
+  <w:style w:type="character" w:customStyle="1" w:styleId="CitaCar">
+    <w:name w:val="Cita Car"/>
+    <w:basedOn w:val="Fuentedeprrafopredeter"/>
+    <w:link w:val="Cita"/>
     <w:uiPriority w:val="29"/>
     <w:rsid w:val="00633AA5"/>
     <w:rPr>
@@ -6003,11 +5299,11 @@
       <w:szCs w:val="24"/>
     </w:rPr>
   </w:style>
-  <w:style w:type="paragraph" w:styleId="IntenseQuote">
+  <w:style w:type="paragraph" w:styleId="Citadestacada">
     <w:name w:val="Intense Quote"/>
     <w:basedOn w:val="Normal"/>
     <w:next w:val="Normal"/>
-    <w:link w:val="IntenseQuoteChar"/>
+    <w:link w:val="CitadestacadaCar"/>
     <w:uiPriority w:val="30"/>
     <w:qFormat/>
     <w:rsid w:val="00633AA5"/>
@@ -6020,10 +5316,10 @@
       <w:color w:val="92278F" w:themeColor="accent1"/>
     </w:rPr>
   </w:style>
-  <w:style w:type="character" w:customStyle="1" w:styleId="IntenseQuoteChar">
-    <w:name w:val="Intense Quote Char"/>
-    <w:basedOn w:val="DefaultParagraphFont"/>
-    <w:link w:val="IntenseQuote"/>
+  <w:style w:type="character" w:customStyle="1" w:styleId="CitadestacadaCar">
+    <w:name w:val="Cita destacada Car"/>
+    <w:basedOn w:val="Fuentedeprrafopredeter"/>
+    <w:link w:val="Citadestacada"/>
     <w:uiPriority w:val="30"/>
     <w:rsid w:val="00633AA5"/>
     <w:rPr>
@@ -6032,7 +5328,7 @@
       <w:szCs w:val="24"/>
     </w:rPr>
   </w:style>
-  <w:style w:type="character" w:styleId="SubtleEmphasis">
+  <w:style w:type="character" w:styleId="nfasissutil">
     <w:name w:val="Subtle Emphasis"/>
     <w:uiPriority w:val="19"/>
     <w:qFormat/>
@@ -6043,7 +5339,7 @@
       <w:color w:val="481346" w:themeColor="accent1" w:themeShade="7F"/>
     </w:rPr>
   </w:style>
-  <w:style w:type="character" w:styleId="IntenseEmphasis">
+  <w:style w:type="character" w:styleId="nfasisintenso">
     <w:name w:val="Intense Emphasis"/>
     <w:uiPriority w:val="21"/>
     <w:qFormat/>
@@ -6056,7 +5352,7 @@
       <w:spacing w:val="10"/>
     </w:rPr>
   </w:style>
-  <w:style w:type="character" w:styleId="SubtleReference">
+  <w:style w:type="character" w:styleId="Referenciasutil">
     <w:name w:val="Subtle Reference"/>
     <w:uiPriority w:val="31"/>
     <w:qFormat/>
@@ -6067,7 +5363,7 @@
       <w:color w:val="92278F" w:themeColor="accent1"/>
     </w:rPr>
   </w:style>
-  <w:style w:type="character" w:styleId="IntenseReference">
+  <w:style w:type="character" w:styleId="Referenciaintensa">
     <w:name w:val="Intense Reference"/>
     <w:uiPriority w:val="32"/>
     <w:qFormat/>
@@ -6081,7 +5377,7 @@
       <w:color w:val="92278F" w:themeColor="accent1"/>
     </w:rPr>
   </w:style>
-  <w:style w:type="character" w:styleId="BookTitle">
+  <w:style w:type="character" w:styleId="Ttulodellibro">
     <w:name w:val="Book Title"/>
     <w:uiPriority w:val="33"/>
     <w:qFormat/>
@@ -6094,9 +5390,9 @@
       <w:spacing w:val="0"/>
     </w:rPr>
   </w:style>
-  <w:style w:type="paragraph" w:styleId="TOCHeading">
+  <w:style w:type="paragraph" w:styleId="TtuloTDC">
     <w:name w:val="TOC Heading"/>
-    <w:basedOn w:val="Heading1"/>
+    <w:basedOn w:val="Ttulo1"/>
     <w:next w:val="Normal"/>
     <w:uiPriority w:val="39"/>
     <w:semiHidden/>
@@ -6107,10 +5403,10 @@
       <w:outlineLvl w:val="9"/>
     </w:pPr>
   </w:style>
-  <w:style w:type="paragraph" w:styleId="Header">
+  <w:style w:type="paragraph" w:styleId="Encabezado">
     <w:name w:val="header"/>
     <w:basedOn w:val="Normal"/>
-    <w:link w:val="HeaderChar"/>
+    <w:link w:val="EncabezadoCar"/>
     <w:uiPriority w:val="99"/>
     <w:unhideWhenUsed/>
     <w:rsid w:val="00633AA5"/>
@@ -6121,10 +5417,10 @@
       </w:tabs>
     </w:pPr>
   </w:style>
-  <w:style w:type="character" w:customStyle="1" w:styleId="HeaderChar">
-    <w:name w:val="Header Char"/>
-    <w:basedOn w:val="DefaultParagraphFont"/>
-    <w:link w:val="Header"/>
+  <w:style w:type="character" w:customStyle="1" w:styleId="EncabezadoCar">
+    <w:name w:val="Encabezado Car"/>
+    <w:basedOn w:val="Fuentedeprrafopredeter"/>
+    <w:link w:val="Encabezado"/>
     <w:uiPriority w:val="99"/>
     <w:rsid w:val="00633AA5"/>
     <w:rPr>
@@ -6132,10 +5428,10 @@
       <w:szCs w:val="24"/>
     </w:rPr>
   </w:style>
-  <w:style w:type="paragraph" w:styleId="Footer">
+  <w:style w:type="paragraph" w:styleId="Piedepgina">
     <w:name w:val="footer"/>
     <w:basedOn w:val="Normal"/>
-    <w:link w:val="FooterChar"/>
+    <w:link w:val="PiedepginaCar"/>
     <w:uiPriority w:val="99"/>
     <w:unhideWhenUsed/>
     <w:rsid w:val="00633AA5"/>
@@ -6146,10 +5442,10 @@
       </w:tabs>
     </w:pPr>
   </w:style>
-  <w:style w:type="character" w:customStyle="1" w:styleId="FooterChar">
-    <w:name w:val="Footer Char"/>
-    <w:basedOn w:val="DefaultParagraphFont"/>
-    <w:link w:val="Footer"/>
+  <w:style w:type="character" w:customStyle="1" w:styleId="PiedepginaCar">
+    <w:name w:val="Pie de página Car"/>
+    <w:basedOn w:val="Fuentedeprrafopredeter"/>
+    <w:link w:val="Piedepgina"/>
     <w:uiPriority w:val="99"/>
     <w:rsid w:val="00633AA5"/>
     <w:rPr>
@@ -6157,9 +5453,9 @@
       <w:szCs w:val="24"/>
     </w:rPr>
   </w:style>
-  <w:style w:type="character" w:styleId="Hyperlink">
+  <w:style w:type="character" w:styleId="Hipervnculo">
     <w:name w:val="Hyperlink"/>
-    <w:basedOn w:val="DefaultParagraphFont"/>
+    <w:basedOn w:val="Fuentedeprrafopredeter"/>
     <w:uiPriority w:val="99"/>
     <w:unhideWhenUsed/>
     <w:rsid w:val="005F6800"/>
@@ -6168,9 +5464,9 @@
       <w:u w:val="single"/>
     </w:rPr>
   </w:style>
-  <w:style w:type="character" w:styleId="UnresolvedMention">
+  <w:style w:type="character" w:styleId="Mencinsinresolver">
     <w:name w:val="Unresolved Mention"/>
-    <w:basedOn w:val="DefaultParagraphFont"/>
+    <w:basedOn w:val="Fuentedeprrafopredeter"/>
     <w:uiPriority w:val="99"/>
     <w:semiHidden/>
     <w:unhideWhenUsed/>

</xml_diff>